<commit_message>
Atualizando o sistema de combate, acrescentando a função de encerramento da luta e exibição dos pontos. Além finalizar a tela inicial e dar alguns retoques na tela sobre.
</commit_message>
<xml_diff>
--- a/Tecnologia da Informação/Pokémon FanClub.docx
+++ b/Tecnologia da Informação/Pokémon FanClub.docx
@@ -701,7 +701,39 @@
           <w:sz w:val="24"/>
           <w:szCs w:val="24"/>
         </w:rPr>
-        <w:t>Cada pokémon é único, possuindo um número específico para cara espécie, contendo também uma breve descrição do monstrinho. Cada pokémon tem habilidades, golpes, status e tipagens diferentes, para balanceamento e diversidade na série. Os status são definidos em HP (Vida), Ataque, Defesa, Ataque Especial, Defesa Especial e Velocidade, com cada pokémon possuindo a distribuição única deles.</w:t>
+        <w:t>Cada pokémon é único, possuindo um número</w:t>
+      </w:r>
+      <w:r>
+        <w:rPr>
+          <w:rFonts w:ascii="Arial" w:hAnsi="Arial" w:cs="Arial"/>
+          <w:sz w:val="24"/>
+          <w:szCs w:val="24"/>
+        </w:rPr>
+        <w:t xml:space="preserve"> identificador registrado na pokédex</w:t>
+      </w:r>
+      <w:r>
+        <w:rPr>
+          <w:rFonts w:ascii="Arial" w:hAnsi="Arial" w:cs="Arial"/>
+          <w:sz w:val="24"/>
+          <w:szCs w:val="24"/>
+        </w:rPr>
+        <w:t xml:space="preserve"> para ca</w:t>
+      </w:r>
+      <w:r>
+        <w:rPr>
+          <w:rFonts w:ascii="Arial" w:hAnsi="Arial" w:cs="Arial"/>
+          <w:sz w:val="24"/>
+          <w:szCs w:val="24"/>
+        </w:rPr>
+        <w:t>d</w:t>
+      </w:r>
+      <w:r>
+        <w:rPr>
+          <w:rFonts w:ascii="Arial" w:hAnsi="Arial" w:cs="Arial"/>
+          <w:sz w:val="24"/>
+          <w:szCs w:val="24"/>
+        </w:rPr>
+        <w:t>a espécie, contendo também uma breve descrição do monstrinho. Cada pokémon tem habilidades, golpes, status e tipagens diferentes, para balanceamento e diversidade na série. Os status são definidos em HP (Vida), Ataque, Defesa, Ataque Especial, Defesa Especial e Velocidade, com cada pokémon possuindo a distribuição única deles.</w:t>
       </w:r>
       <w:r>
         <w:rPr>

</xml_diff>

<commit_message>
Adicionando a apresentação em powerpoint
</commit_message>
<xml_diff>
--- a/Tecnologia da Informação/Pokémon FanClub.docx
+++ b/Tecnologia da Informação/Pokémon FanClub.docx
@@ -257,7 +257,17 @@
           <w:sz w:val="24"/>
           <w:szCs w:val="24"/>
         </w:rPr>
-        <w:t>Sistema com cadastro e login, para visualizar dashboards dedicadas a Pokémon, respondendo a uma pesquisa e a um quiz</w:t>
+        <w:t xml:space="preserve">Sistema com cadastro e login, </w:t>
+      </w:r>
+      <w:r>
+        <w:rPr>
+          <w:rFonts w:ascii="Arial" w:hAnsi="Arial" w:cs="Arial"/>
+          <w:b/>
+          <w:bCs/>
+          <w:sz w:val="24"/>
+          <w:szCs w:val="24"/>
+        </w:rPr>
+        <w:t>com um sistema de combate de pokémon, dashboards para visualização de dados e pesquisa.</w:t>
       </w:r>
     </w:p>
     <w:p>
@@ -594,6 +604,7 @@
           <w:rFonts w:ascii="Arial" w:hAnsi="Arial" w:cs="Arial"/>
           <w:sz w:val="24"/>
           <w:szCs w:val="24"/>
+          <w:u w:val="single"/>
         </w:rPr>
       </w:pPr>
       <w:r>

</xml_diff>